<commit_message>
Day 18: Queues and Stacks
</commit_message>
<xml_diff>
--- a/src/softcits资料.docx
+++ b/src/softcits资料.docx
@@ -1364,6 +1364,7 @@
       </w:tblGrid>
       <w:tr>
         <w:tblPrEx>
+          <w:shd w:val="clear" w:color="auto" w:fill="auto"/>
           <w:tblCellMar>
             <w:top w:w="0" w:type="dxa"/>
             <w:left w:w="0" w:type="dxa"/>
@@ -1610,6 +1611,514 @@
                 <w:lang w:val="en-US" w:eastAsia="zh-CN" w:bidi="ar"/>
               </w:rPr>
               <w:t>public</w:t>
+            </w:r>
+          </w:p>
+        </w:tc>
+      </w:tr>
+      <w:tr>
+        <w:tblPrEx>
+          <w:tblCellMar>
+            <w:top w:w="0" w:type="dxa"/>
+            <w:left w:w="0" w:type="dxa"/>
+            <w:bottom w:w="0" w:type="dxa"/>
+            <w:right w:w="0" w:type="dxa"/>
+          </w:tblCellMar>
+        </w:tblPrEx>
+        <w:trPr>
+          <w:trHeight w:val="330" w:hRule="atLeast"/>
+        </w:trPr>
+        <w:tc>
+          <w:tcPr>
+            <w:tcW w:w="0" w:type="auto"/>
+            <w:tcBorders>
+              <w:top w:val="single" w:color="000000" w:sz="4" w:space="0"/>
+              <w:left w:val="single" w:color="000000" w:sz="8" w:space="0"/>
+              <w:bottom w:val="single" w:color="000000" w:sz="4" w:space="0"/>
+              <w:right w:val="single" w:color="000000" w:sz="4" w:space="0"/>
+            </w:tcBorders>
+            <w:shd w:val="clear" w:color="auto" w:fill="auto"/>
+            <w:noWrap/>
+            <w:tcMar>
+              <w:top w:w="15" w:type="dxa"/>
+              <w:left w:w="15" w:type="dxa"/>
+              <w:right w:w="15" w:type="dxa"/>
+            </w:tcMar>
+            <w:vAlign w:val="bottom"/>
+          </w:tcPr>
+          <w:p>
+            <w:pPr>
+              <w:keepNext w:val="0"/>
+              <w:keepLines w:val="0"/>
+              <w:widowControl/>
+              <w:suppressLineNumbers w:val="0"/>
+              <w:jc w:val="left"/>
+              <w:textAlignment w:val="bottom"/>
+              <w:rPr>
+                <w:rFonts w:hint="eastAsia" w:ascii="微软雅黑" w:hAnsi="微软雅黑" w:eastAsia="微软雅黑" w:cs="微软雅黑"/>
+                <w:i w:val="0"/>
+                <w:color w:val="000000"/>
+                <w:sz w:val="22"/>
+                <w:szCs w:val="22"/>
+                <w:u w:val="none"/>
+              </w:rPr>
+            </w:pPr>
+            <w:r>
+              <w:rPr>
+                <w:rFonts w:hint="eastAsia" w:ascii="微软雅黑" w:hAnsi="微软雅黑" w:eastAsia="微软雅黑" w:cs="微软雅黑"/>
+                <w:i w:val="0"/>
+                <w:color w:val="000000"/>
+                <w:kern w:val="0"/>
+                <w:sz w:val="22"/>
+                <w:szCs w:val="22"/>
+                <w:u w:val="none"/>
+                <w:lang w:val="en-US" w:eastAsia="zh-CN" w:bidi="ar"/>
+              </w:rPr>
+              <w:t>同一个类中</w:t>
+            </w:r>
+          </w:p>
+        </w:tc>
+        <w:tc>
+          <w:tcPr>
+            <w:tcW w:w="0" w:type="auto"/>
+            <w:tcBorders>
+              <w:top w:val="single" w:color="000000" w:sz="4" w:space="0"/>
+              <w:left w:val="single" w:color="000000" w:sz="4" w:space="0"/>
+              <w:bottom w:val="single" w:color="000000" w:sz="4" w:space="0"/>
+              <w:right w:val="single" w:color="000000" w:sz="4" w:space="0"/>
+            </w:tcBorders>
+            <w:shd w:val="clear" w:color="auto" w:fill="auto"/>
+            <w:noWrap/>
+            <w:tcMar>
+              <w:top w:w="15" w:type="dxa"/>
+              <w:left w:w="15" w:type="dxa"/>
+              <w:right w:w="15" w:type="dxa"/>
+            </w:tcMar>
+            <w:vAlign w:val="bottom"/>
+          </w:tcPr>
+          <w:p>
+            <w:pPr>
+              <w:keepNext w:val="0"/>
+              <w:keepLines w:val="0"/>
+              <w:widowControl/>
+              <w:suppressLineNumbers w:val="0"/>
+              <w:jc w:val="center"/>
+              <w:textAlignment w:val="bottom"/>
+              <w:rPr>
+                <w:rFonts w:hint="eastAsia" w:ascii="微软雅黑" w:hAnsi="微软雅黑" w:eastAsia="微软雅黑" w:cs="微软雅黑"/>
+                <w:i w:val="0"/>
+                <w:color w:val="000000"/>
+                <w:sz w:val="22"/>
+                <w:szCs w:val="22"/>
+                <w:u w:val="none"/>
+              </w:rPr>
+            </w:pPr>
+            <w:r>
+              <w:rPr>
+                <w:rFonts w:hint="eastAsia" w:ascii="微软雅黑" w:hAnsi="微软雅黑" w:eastAsia="微软雅黑" w:cs="微软雅黑"/>
+                <w:i w:val="0"/>
+                <w:color w:val="000000"/>
+                <w:kern w:val="0"/>
+                <w:sz w:val="22"/>
+                <w:szCs w:val="22"/>
+                <w:u w:val="none"/>
+                <w:lang w:val="en-US" w:eastAsia="zh-CN" w:bidi="ar"/>
+              </w:rPr>
+              <w:t>○</w:t>
+            </w:r>
+          </w:p>
+        </w:tc>
+        <w:tc>
+          <w:tcPr>
+            <w:tcW w:w="0" w:type="auto"/>
+            <w:tcBorders>
+              <w:top w:val="single" w:color="000000" w:sz="4" w:space="0"/>
+              <w:left w:val="single" w:color="000000" w:sz="4" w:space="0"/>
+              <w:bottom w:val="single" w:color="000000" w:sz="4" w:space="0"/>
+              <w:right w:val="single" w:color="000000" w:sz="4" w:space="0"/>
+            </w:tcBorders>
+            <w:shd w:val="clear" w:color="auto" w:fill="auto"/>
+            <w:noWrap/>
+            <w:tcMar>
+              <w:top w:w="15" w:type="dxa"/>
+              <w:left w:w="15" w:type="dxa"/>
+              <w:right w:w="15" w:type="dxa"/>
+            </w:tcMar>
+            <w:vAlign w:val="bottom"/>
+          </w:tcPr>
+          <w:p>
+            <w:pPr>
+              <w:keepNext w:val="0"/>
+              <w:keepLines w:val="0"/>
+              <w:widowControl/>
+              <w:suppressLineNumbers w:val="0"/>
+              <w:jc w:val="center"/>
+              <w:textAlignment w:val="bottom"/>
+              <w:rPr>
+                <w:rFonts w:hint="eastAsia" w:ascii="微软雅黑" w:hAnsi="微软雅黑" w:eastAsia="微软雅黑" w:cs="微软雅黑"/>
+                <w:i w:val="0"/>
+                <w:color w:val="000000"/>
+                <w:sz w:val="22"/>
+                <w:szCs w:val="22"/>
+                <w:u w:val="none"/>
+              </w:rPr>
+            </w:pPr>
+            <w:r>
+              <w:rPr>
+                <w:rFonts w:hint="eastAsia" w:ascii="微软雅黑" w:hAnsi="微软雅黑" w:eastAsia="微软雅黑" w:cs="微软雅黑"/>
+                <w:i w:val="0"/>
+                <w:color w:val="000000"/>
+                <w:kern w:val="0"/>
+                <w:sz w:val="22"/>
+                <w:szCs w:val="22"/>
+                <w:u w:val="none"/>
+                <w:lang w:val="en-US" w:eastAsia="zh-CN" w:bidi="ar"/>
+              </w:rPr>
+              <w:t>○</w:t>
+            </w:r>
+          </w:p>
+        </w:tc>
+        <w:tc>
+          <w:tcPr>
+            <w:tcW w:w="0" w:type="auto"/>
+            <w:tcBorders>
+              <w:top w:val="single" w:color="000000" w:sz="4" w:space="0"/>
+              <w:left w:val="single" w:color="000000" w:sz="4" w:space="0"/>
+              <w:bottom w:val="single" w:color="000000" w:sz="4" w:space="0"/>
+              <w:right w:val="single" w:color="000000" w:sz="4" w:space="0"/>
+            </w:tcBorders>
+            <w:shd w:val="clear" w:color="auto" w:fill="auto"/>
+            <w:noWrap/>
+            <w:tcMar>
+              <w:top w:w="15" w:type="dxa"/>
+              <w:left w:w="15" w:type="dxa"/>
+              <w:right w:w="15" w:type="dxa"/>
+            </w:tcMar>
+            <w:vAlign w:val="bottom"/>
+          </w:tcPr>
+          <w:p>
+            <w:pPr>
+              <w:keepNext w:val="0"/>
+              <w:keepLines w:val="0"/>
+              <w:widowControl/>
+              <w:suppressLineNumbers w:val="0"/>
+              <w:jc w:val="center"/>
+              <w:textAlignment w:val="bottom"/>
+              <w:rPr>
+                <w:rFonts w:hint="eastAsia" w:ascii="微软雅黑" w:hAnsi="微软雅黑" w:eastAsia="微软雅黑" w:cs="微软雅黑"/>
+                <w:i w:val="0"/>
+                <w:color w:val="000000"/>
+                <w:sz w:val="22"/>
+                <w:szCs w:val="22"/>
+                <w:u w:val="none"/>
+              </w:rPr>
+            </w:pPr>
+            <w:r>
+              <w:rPr>
+                <w:rFonts w:hint="eastAsia" w:ascii="微软雅黑" w:hAnsi="微软雅黑" w:eastAsia="微软雅黑" w:cs="微软雅黑"/>
+                <w:i w:val="0"/>
+                <w:color w:val="000000"/>
+                <w:kern w:val="0"/>
+                <w:sz w:val="22"/>
+                <w:szCs w:val="22"/>
+                <w:u w:val="none"/>
+                <w:lang w:val="en-US" w:eastAsia="zh-CN" w:bidi="ar"/>
+              </w:rPr>
+              <w:t>○</w:t>
+            </w:r>
+          </w:p>
+        </w:tc>
+        <w:tc>
+          <w:tcPr>
+            <w:tcW w:w="0" w:type="auto"/>
+            <w:tcBorders>
+              <w:top w:val="single" w:color="000000" w:sz="4" w:space="0"/>
+              <w:left w:val="single" w:color="000000" w:sz="4" w:space="0"/>
+              <w:bottom w:val="single" w:color="000000" w:sz="4" w:space="0"/>
+              <w:right w:val="single" w:color="000000" w:sz="8" w:space="0"/>
+            </w:tcBorders>
+            <w:shd w:val="clear" w:color="auto" w:fill="auto"/>
+            <w:noWrap/>
+            <w:tcMar>
+              <w:top w:w="15" w:type="dxa"/>
+              <w:left w:w="15" w:type="dxa"/>
+              <w:right w:w="15" w:type="dxa"/>
+            </w:tcMar>
+            <w:vAlign w:val="bottom"/>
+          </w:tcPr>
+          <w:p>
+            <w:pPr>
+              <w:keepNext w:val="0"/>
+              <w:keepLines w:val="0"/>
+              <w:widowControl/>
+              <w:suppressLineNumbers w:val="0"/>
+              <w:jc w:val="center"/>
+              <w:textAlignment w:val="bottom"/>
+              <w:rPr>
+                <w:rFonts w:hint="eastAsia" w:ascii="微软雅黑" w:hAnsi="微软雅黑" w:eastAsia="微软雅黑" w:cs="微软雅黑"/>
+                <w:i w:val="0"/>
+                <w:color w:val="000000"/>
+                <w:sz w:val="22"/>
+                <w:szCs w:val="22"/>
+                <w:u w:val="none"/>
+              </w:rPr>
+            </w:pPr>
+            <w:r>
+              <w:rPr>
+                <w:rFonts w:hint="eastAsia" w:ascii="微软雅黑" w:hAnsi="微软雅黑" w:eastAsia="微软雅黑" w:cs="微软雅黑"/>
+                <w:i w:val="0"/>
+                <w:color w:val="000000"/>
+                <w:kern w:val="0"/>
+                <w:sz w:val="22"/>
+                <w:szCs w:val="22"/>
+                <w:u w:val="none"/>
+                <w:lang w:val="en-US" w:eastAsia="zh-CN" w:bidi="ar"/>
+              </w:rPr>
+              <w:t>○</w:t>
+            </w:r>
+          </w:p>
+        </w:tc>
+      </w:tr>
+      <w:tr>
+        <w:tblPrEx>
+          <w:tblCellMar>
+            <w:top w:w="0" w:type="dxa"/>
+            <w:left w:w="0" w:type="dxa"/>
+            <w:bottom w:w="0" w:type="dxa"/>
+            <w:right w:w="0" w:type="dxa"/>
+          </w:tblCellMar>
+        </w:tblPrEx>
+        <w:trPr>
+          <w:trHeight w:val="330" w:hRule="atLeast"/>
+        </w:trPr>
+        <w:tc>
+          <w:tcPr>
+            <w:tcW w:w="0" w:type="auto"/>
+            <w:tcBorders>
+              <w:top w:val="single" w:color="000000" w:sz="4" w:space="0"/>
+              <w:left w:val="single" w:color="000000" w:sz="8" w:space="0"/>
+              <w:bottom w:val="single" w:color="000000" w:sz="4" w:space="0"/>
+              <w:right w:val="single" w:color="000000" w:sz="4" w:space="0"/>
+            </w:tcBorders>
+            <w:shd w:val="clear" w:color="auto" w:fill="auto"/>
+            <w:noWrap/>
+            <w:tcMar>
+              <w:top w:w="15" w:type="dxa"/>
+              <w:left w:w="15" w:type="dxa"/>
+              <w:right w:w="15" w:type="dxa"/>
+            </w:tcMar>
+            <w:vAlign w:val="bottom"/>
+          </w:tcPr>
+          <w:p>
+            <w:pPr>
+              <w:keepNext w:val="0"/>
+              <w:keepLines w:val="0"/>
+              <w:widowControl/>
+              <w:suppressLineNumbers w:val="0"/>
+              <w:jc w:val="left"/>
+              <w:textAlignment w:val="bottom"/>
+              <w:rPr>
+                <w:rFonts w:hint="eastAsia" w:ascii="微软雅黑" w:hAnsi="微软雅黑" w:eastAsia="微软雅黑" w:cs="微软雅黑"/>
+                <w:i w:val="0"/>
+                <w:color w:val="000000"/>
+                <w:sz w:val="22"/>
+                <w:szCs w:val="22"/>
+                <w:u w:val="none"/>
+              </w:rPr>
+            </w:pPr>
+            <w:r>
+              <w:rPr>
+                <w:rFonts w:hint="eastAsia" w:ascii="微软雅黑" w:hAnsi="微软雅黑" w:eastAsia="微软雅黑" w:cs="微软雅黑"/>
+                <w:i w:val="0"/>
+                <w:color w:val="000000"/>
+                <w:kern w:val="0"/>
+                <w:sz w:val="22"/>
+                <w:szCs w:val="22"/>
+                <w:u w:val="none"/>
+                <w:lang w:val="en-US" w:eastAsia="zh-CN" w:bidi="ar"/>
+              </w:rPr>
+              <w:t>同一个包中</w:t>
+            </w:r>
+          </w:p>
+        </w:tc>
+        <w:tc>
+          <w:tcPr>
+            <w:tcW w:w="0" w:type="auto"/>
+            <w:tcBorders>
+              <w:top w:val="single" w:color="000000" w:sz="4" w:space="0"/>
+              <w:left w:val="single" w:color="000000" w:sz="4" w:space="0"/>
+              <w:bottom w:val="single" w:color="000000" w:sz="4" w:space="0"/>
+              <w:right w:val="single" w:color="000000" w:sz="4" w:space="0"/>
+            </w:tcBorders>
+            <w:shd w:val="clear" w:color="auto" w:fill="auto"/>
+            <w:noWrap/>
+            <w:tcMar>
+              <w:top w:w="15" w:type="dxa"/>
+              <w:left w:w="15" w:type="dxa"/>
+              <w:right w:w="15" w:type="dxa"/>
+            </w:tcMar>
+            <w:vAlign w:val="bottom"/>
+          </w:tcPr>
+          <w:p>
+            <w:pPr>
+              <w:jc w:val="center"/>
+              <w:rPr>
+                <w:rFonts w:hint="eastAsia" w:ascii="微软雅黑" w:hAnsi="微软雅黑" w:eastAsia="微软雅黑" w:cs="微软雅黑"/>
+                <w:i w:val="0"/>
+                <w:color w:val="000000"/>
+                <w:sz w:val="22"/>
+                <w:szCs w:val="22"/>
+                <w:u w:val="none"/>
+              </w:rPr>
+            </w:pPr>
+          </w:p>
+        </w:tc>
+        <w:tc>
+          <w:tcPr>
+            <w:tcW w:w="0" w:type="auto"/>
+            <w:tcBorders>
+              <w:top w:val="single" w:color="000000" w:sz="4" w:space="0"/>
+              <w:left w:val="single" w:color="000000" w:sz="4" w:space="0"/>
+              <w:bottom w:val="single" w:color="000000" w:sz="4" w:space="0"/>
+              <w:right w:val="single" w:color="000000" w:sz="4" w:space="0"/>
+            </w:tcBorders>
+            <w:shd w:val="clear" w:color="auto" w:fill="auto"/>
+            <w:noWrap/>
+            <w:tcMar>
+              <w:top w:w="15" w:type="dxa"/>
+              <w:left w:w="15" w:type="dxa"/>
+              <w:right w:w="15" w:type="dxa"/>
+            </w:tcMar>
+            <w:vAlign w:val="bottom"/>
+          </w:tcPr>
+          <w:p>
+            <w:pPr>
+              <w:keepNext w:val="0"/>
+              <w:keepLines w:val="0"/>
+              <w:widowControl/>
+              <w:suppressLineNumbers w:val="0"/>
+              <w:jc w:val="center"/>
+              <w:textAlignment w:val="bottom"/>
+              <w:rPr>
+                <w:rFonts w:hint="eastAsia" w:ascii="微软雅黑" w:hAnsi="微软雅黑" w:eastAsia="微软雅黑" w:cs="微软雅黑"/>
+                <w:i w:val="0"/>
+                <w:color w:val="000000"/>
+                <w:sz w:val="22"/>
+                <w:szCs w:val="22"/>
+                <w:u w:val="none"/>
+              </w:rPr>
+            </w:pPr>
+            <w:r>
+              <w:rPr>
+                <w:rFonts w:hint="eastAsia" w:ascii="微软雅黑" w:hAnsi="微软雅黑" w:eastAsia="微软雅黑" w:cs="微软雅黑"/>
+                <w:i w:val="0"/>
+                <w:color w:val="000000"/>
+                <w:kern w:val="0"/>
+                <w:sz w:val="22"/>
+                <w:szCs w:val="22"/>
+                <w:u w:val="none"/>
+                <w:lang w:val="en-US" w:eastAsia="zh-CN" w:bidi="ar"/>
+              </w:rPr>
+              <w:t>○</w:t>
+            </w:r>
+          </w:p>
+        </w:tc>
+        <w:tc>
+          <w:tcPr>
+            <w:tcW w:w="0" w:type="auto"/>
+            <w:tcBorders>
+              <w:top w:val="single" w:color="000000" w:sz="4" w:space="0"/>
+              <w:left w:val="single" w:color="000000" w:sz="4" w:space="0"/>
+              <w:bottom w:val="single" w:color="000000" w:sz="4" w:space="0"/>
+              <w:right w:val="single" w:color="000000" w:sz="4" w:space="0"/>
+            </w:tcBorders>
+            <w:shd w:val="clear" w:color="auto" w:fill="auto"/>
+            <w:noWrap/>
+            <w:tcMar>
+              <w:top w:w="15" w:type="dxa"/>
+              <w:left w:w="15" w:type="dxa"/>
+              <w:right w:w="15" w:type="dxa"/>
+            </w:tcMar>
+            <w:vAlign w:val="bottom"/>
+          </w:tcPr>
+          <w:p>
+            <w:pPr>
+              <w:keepNext w:val="0"/>
+              <w:keepLines w:val="0"/>
+              <w:widowControl/>
+              <w:suppressLineNumbers w:val="0"/>
+              <w:jc w:val="center"/>
+              <w:textAlignment w:val="bottom"/>
+              <w:rPr>
+                <w:rFonts w:hint="eastAsia" w:ascii="微软雅黑" w:hAnsi="微软雅黑" w:eastAsia="微软雅黑" w:cs="微软雅黑"/>
+                <w:i w:val="0"/>
+                <w:color w:val="000000"/>
+                <w:sz w:val="22"/>
+                <w:szCs w:val="22"/>
+                <w:u w:val="none"/>
+              </w:rPr>
+            </w:pPr>
+            <w:r>
+              <w:rPr>
+                <w:rFonts w:hint="eastAsia" w:ascii="微软雅黑" w:hAnsi="微软雅黑" w:eastAsia="微软雅黑" w:cs="微软雅黑"/>
+                <w:i w:val="0"/>
+                <w:color w:val="000000"/>
+                <w:kern w:val="0"/>
+                <w:sz w:val="22"/>
+                <w:szCs w:val="22"/>
+                <w:u w:val="none"/>
+                <w:lang w:val="en-US" w:eastAsia="zh-CN" w:bidi="ar"/>
+              </w:rPr>
+              <w:t>○</w:t>
+            </w:r>
+          </w:p>
+        </w:tc>
+        <w:tc>
+          <w:tcPr>
+            <w:tcW w:w="0" w:type="auto"/>
+            <w:tcBorders>
+              <w:top w:val="single" w:color="000000" w:sz="4" w:space="0"/>
+              <w:left w:val="single" w:color="000000" w:sz="4" w:space="0"/>
+              <w:bottom w:val="single" w:color="000000" w:sz="4" w:space="0"/>
+              <w:right w:val="single" w:color="000000" w:sz="8" w:space="0"/>
+            </w:tcBorders>
+            <w:shd w:val="clear" w:color="auto" w:fill="auto"/>
+            <w:noWrap/>
+            <w:tcMar>
+              <w:top w:w="15" w:type="dxa"/>
+              <w:left w:w="15" w:type="dxa"/>
+              <w:right w:w="15" w:type="dxa"/>
+            </w:tcMar>
+            <w:vAlign w:val="bottom"/>
+          </w:tcPr>
+          <w:p>
+            <w:pPr>
+              <w:keepNext w:val="0"/>
+              <w:keepLines w:val="0"/>
+              <w:widowControl/>
+              <w:suppressLineNumbers w:val="0"/>
+              <w:jc w:val="center"/>
+              <w:textAlignment w:val="bottom"/>
+              <w:rPr>
+                <w:rFonts w:hint="eastAsia" w:ascii="微软雅黑" w:hAnsi="微软雅黑" w:eastAsia="微软雅黑" w:cs="微软雅黑"/>
+                <w:i w:val="0"/>
+                <w:color w:val="000000"/>
+                <w:sz w:val="22"/>
+                <w:szCs w:val="22"/>
+                <w:u w:val="none"/>
+              </w:rPr>
+            </w:pPr>
+            <w:r>
+              <w:rPr>
+                <w:rFonts w:hint="eastAsia" w:ascii="微软雅黑" w:hAnsi="微软雅黑" w:eastAsia="微软雅黑" w:cs="微软雅黑"/>
+                <w:i w:val="0"/>
+                <w:color w:val="000000"/>
+                <w:kern w:val="0"/>
+                <w:sz w:val="22"/>
+                <w:szCs w:val="22"/>
+                <w:u w:val="none"/>
+                <w:lang w:val="en-US" w:eastAsia="zh-CN" w:bidi="ar"/>
+              </w:rPr>
+              <w:t>○</w:t>
             </w:r>
           </w:p>
         </w:tc>
@@ -1673,7 +2182,7 @@
                 <w:u w:val="none"/>
                 <w:lang w:val="en-US" w:eastAsia="zh-CN" w:bidi="ar"/>
               </w:rPr>
-              <w:t>同一个类中</w:t>
+              <w:t>子类中</w:t>
             </w:r>
           </w:p>
         </w:tc>
@@ -1697,12 +2206,7 @@
           </w:tcPr>
           <w:p>
             <w:pPr>
-              <w:keepNext w:val="0"/>
-              <w:keepLines w:val="0"/>
-              <w:widowControl/>
-              <w:suppressLineNumbers w:val="0"/>
               <w:jc w:val="center"/>
-              <w:textAlignment w:val="bottom"/>
               <w:rPr>
                 <w:rFonts w:hint="eastAsia" w:ascii="微软雅黑" w:hAnsi="微软雅黑" w:eastAsia="微软雅黑" w:cs="微软雅黑"/>
                 <w:i w:val="0"/>
@@ -1712,19 +2216,6 @@
                 <w:u w:val="none"/>
               </w:rPr>
             </w:pPr>
-            <w:r>
-              <w:rPr>
-                <w:rFonts w:hint="eastAsia" w:ascii="微软雅黑" w:hAnsi="微软雅黑" w:eastAsia="微软雅黑" w:cs="微软雅黑"/>
-                <w:i w:val="0"/>
-                <w:color w:val="000000"/>
-                <w:kern w:val="0"/>
-                <w:sz w:val="22"/>
-                <w:szCs w:val="22"/>
-                <w:u w:val="none"/>
-                <w:lang w:val="en-US" w:eastAsia="zh-CN" w:bidi="ar"/>
-              </w:rPr>
-              <w:t>○</w:t>
-            </w:r>
           </w:p>
         </w:tc>
         <w:tc>
@@ -1747,12 +2238,7 @@
           </w:tcPr>
           <w:p>
             <w:pPr>
-              <w:keepNext w:val="0"/>
-              <w:keepLines w:val="0"/>
-              <w:widowControl/>
-              <w:suppressLineNumbers w:val="0"/>
               <w:jc w:val="center"/>
-              <w:textAlignment w:val="bottom"/>
               <w:rPr>
                 <w:rFonts w:hint="eastAsia" w:ascii="微软雅黑" w:hAnsi="微软雅黑" w:eastAsia="微软雅黑" w:cs="微软雅黑"/>
                 <w:i w:val="0"/>
@@ -1762,19 +2248,6 @@
                 <w:u w:val="none"/>
               </w:rPr>
             </w:pPr>
-            <w:r>
-              <w:rPr>
-                <w:rFonts w:hint="eastAsia" w:ascii="微软雅黑" w:hAnsi="微软雅黑" w:eastAsia="微软雅黑" w:cs="微软雅黑"/>
-                <w:i w:val="0"/>
-                <w:color w:val="000000"/>
-                <w:kern w:val="0"/>
-                <w:sz w:val="22"/>
-                <w:szCs w:val="22"/>
-                <w:u w:val="none"/>
-                <w:lang w:val="en-US" w:eastAsia="zh-CN" w:bidi="ar"/>
-              </w:rPr>
-              <w:t>○</w:t>
-            </w:r>
           </w:p>
         </w:tc>
         <w:tc>
@@ -1880,481 +2353,6 @@
       </w:tr>
       <w:tr>
         <w:tblPrEx>
-          <w:shd w:val="clear" w:color="auto" w:fill="auto"/>
-          <w:tblCellMar>
-            <w:top w:w="0" w:type="dxa"/>
-            <w:left w:w="0" w:type="dxa"/>
-            <w:bottom w:w="0" w:type="dxa"/>
-            <w:right w:w="0" w:type="dxa"/>
-          </w:tblCellMar>
-        </w:tblPrEx>
-        <w:trPr>
-          <w:trHeight w:val="330" w:hRule="atLeast"/>
-        </w:trPr>
-        <w:tc>
-          <w:tcPr>
-            <w:tcW w:w="0" w:type="auto"/>
-            <w:tcBorders>
-              <w:top w:val="single" w:color="000000" w:sz="4" w:space="0"/>
-              <w:left w:val="single" w:color="000000" w:sz="8" w:space="0"/>
-              <w:bottom w:val="single" w:color="000000" w:sz="4" w:space="0"/>
-              <w:right w:val="single" w:color="000000" w:sz="4" w:space="0"/>
-            </w:tcBorders>
-            <w:shd w:val="clear" w:color="auto" w:fill="auto"/>
-            <w:noWrap/>
-            <w:tcMar>
-              <w:top w:w="15" w:type="dxa"/>
-              <w:left w:w="15" w:type="dxa"/>
-              <w:right w:w="15" w:type="dxa"/>
-            </w:tcMar>
-            <w:vAlign w:val="bottom"/>
-          </w:tcPr>
-          <w:p>
-            <w:pPr>
-              <w:keepNext w:val="0"/>
-              <w:keepLines w:val="0"/>
-              <w:widowControl/>
-              <w:suppressLineNumbers w:val="0"/>
-              <w:jc w:val="left"/>
-              <w:textAlignment w:val="bottom"/>
-              <w:rPr>
-                <w:rFonts w:hint="eastAsia" w:ascii="微软雅黑" w:hAnsi="微软雅黑" w:eastAsia="微软雅黑" w:cs="微软雅黑"/>
-                <w:i w:val="0"/>
-                <w:color w:val="000000"/>
-                <w:sz w:val="22"/>
-                <w:szCs w:val="22"/>
-                <w:u w:val="none"/>
-              </w:rPr>
-            </w:pPr>
-            <w:r>
-              <w:rPr>
-                <w:rFonts w:hint="eastAsia" w:ascii="微软雅黑" w:hAnsi="微软雅黑" w:eastAsia="微软雅黑" w:cs="微软雅黑"/>
-                <w:i w:val="0"/>
-                <w:color w:val="000000"/>
-                <w:kern w:val="0"/>
-                <w:sz w:val="22"/>
-                <w:szCs w:val="22"/>
-                <w:u w:val="none"/>
-                <w:lang w:val="en-US" w:eastAsia="zh-CN" w:bidi="ar"/>
-              </w:rPr>
-              <w:t>同一个包中</w:t>
-            </w:r>
-          </w:p>
-        </w:tc>
-        <w:tc>
-          <w:tcPr>
-            <w:tcW w:w="0" w:type="auto"/>
-            <w:tcBorders>
-              <w:top w:val="single" w:color="000000" w:sz="4" w:space="0"/>
-              <w:left w:val="single" w:color="000000" w:sz="4" w:space="0"/>
-              <w:bottom w:val="single" w:color="000000" w:sz="4" w:space="0"/>
-              <w:right w:val="single" w:color="000000" w:sz="4" w:space="0"/>
-            </w:tcBorders>
-            <w:shd w:val="clear" w:color="auto" w:fill="auto"/>
-            <w:noWrap/>
-            <w:tcMar>
-              <w:top w:w="15" w:type="dxa"/>
-              <w:left w:w="15" w:type="dxa"/>
-              <w:right w:w="15" w:type="dxa"/>
-            </w:tcMar>
-            <w:vAlign w:val="bottom"/>
-          </w:tcPr>
-          <w:p>
-            <w:pPr>
-              <w:jc w:val="center"/>
-              <w:rPr>
-                <w:rFonts w:hint="eastAsia" w:ascii="微软雅黑" w:hAnsi="微软雅黑" w:eastAsia="微软雅黑" w:cs="微软雅黑"/>
-                <w:i w:val="0"/>
-                <w:color w:val="000000"/>
-                <w:sz w:val="22"/>
-                <w:szCs w:val="22"/>
-                <w:u w:val="none"/>
-              </w:rPr>
-            </w:pPr>
-          </w:p>
-        </w:tc>
-        <w:tc>
-          <w:tcPr>
-            <w:tcW w:w="0" w:type="auto"/>
-            <w:tcBorders>
-              <w:top w:val="single" w:color="000000" w:sz="4" w:space="0"/>
-              <w:left w:val="single" w:color="000000" w:sz="4" w:space="0"/>
-              <w:bottom w:val="single" w:color="000000" w:sz="4" w:space="0"/>
-              <w:right w:val="single" w:color="000000" w:sz="4" w:space="0"/>
-            </w:tcBorders>
-            <w:shd w:val="clear" w:color="auto" w:fill="auto"/>
-            <w:noWrap/>
-            <w:tcMar>
-              <w:top w:w="15" w:type="dxa"/>
-              <w:left w:w="15" w:type="dxa"/>
-              <w:right w:w="15" w:type="dxa"/>
-            </w:tcMar>
-            <w:vAlign w:val="bottom"/>
-          </w:tcPr>
-          <w:p>
-            <w:pPr>
-              <w:keepNext w:val="0"/>
-              <w:keepLines w:val="0"/>
-              <w:widowControl/>
-              <w:suppressLineNumbers w:val="0"/>
-              <w:jc w:val="center"/>
-              <w:textAlignment w:val="bottom"/>
-              <w:rPr>
-                <w:rFonts w:hint="eastAsia" w:ascii="微软雅黑" w:hAnsi="微软雅黑" w:eastAsia="微软雅黑" w:cs="微软雅黑"/>
-                <w:i w:val="0"/>
-                <w:color w:val="000000"/>
-                <w:sz w:val="22"/>
-                <w:szCs w:val="22"/>
-                <w:u w:val="none"/>
-              </w:rPr>
-            </w:pPr>
-            <w:r>
-              <w:rPr>
-                <w:rFonts w:hint="eastAsia" w:ascii="微软雅黑" w:hAnsi="微软雅黑" w:eastAsia="微软雅黑" w:cs="微软雅黑"/>
-                <w:i w:val="0"/>
-                <w:color w:val="000000"/>
-                <w:kern w:val="0"/>
-                <w:sz w:val="22"/>
-                <w:szCs w:val="22"/>
-                <w:u w:val="none"/>
-                <w:lang w:val="en-US" w:eastAsia="zh-CN" w:bidi="ar"/>
-              </w:rPr>
-              <w:t>○</w:t>
-            </w:r>
-          </w:p>
-        </w:tc>
-        <w:tc>
-          <w:tcPr>
-            <w:tcW w:w="0" w:type="auto"/>
-            <w:tcBorders>
-              <w:top w:val="single" w:color="000000" w:sz="4" w:space="0"/>
-              <w:left w:val="single" w:color="000000" w:sz="4" w:space="0"/>
-              <w:bottom w:val="single" w:color="000000" w:sz="4" w:space="0"/>
-              <w:right w:val="single" w:color="000000" w:sz="4" w:space="0"/>
-            </w:tcBorders>
-            <w:shd w:val="clear" w:color="auto" w:fill="auto"/>
-            <w:noWrap/>
-            <w:tcMar>
-              <w:top w:w="15" w:type="dxa"/>
-              <w:left w:w="15" w:type="dxa"/>
-              <w:right w:w="15" w:type="dxa"/>
-            </w:tcMar>
-            <w:vAlign w:val="bottom"/>
-          </w:tcPr>
-          <w:p>
-            <w:pPr>
-              <w:keepNext w:val="0"/>
-              <w:keepLines w:val="0"/>
-              <w:widowControl/>
-              <w:suppressLineNumbers w:val="0"/>
-              <w:jc w:val="center"/>
-              <w:textAlignment w:val="bottom"/>
-              <w:rPr>
-                <w:rFonts w:hint="eastAsia" w:ascii="微软雅黑" w:hAnsi="微软雅黑" w:eastAsia="微软雅黑" w:cs="微软雅黑"/>
-                <w:i w:val="0"/>
-                <w:color w:val="000000"/>
-                <w:sz w:val="22"/>
-                <w:szCs w:val="22"/>
-                <w:u w:val="none"/>
-              </w:rPr>
-            </w:pPr>
-            <w:r>
-              <w:rPr>
-                <w:rFonts w:hint="eastAsia" w:ascii="微软雅黑" w:hAnsi="微软雅黑" w:eastAsia="微软雅黑" w:cs="微软雅黑"/>
-                <w:i w:val="0"/>
-                <w:color w:val="000000"/>
-                <w:kern w:val="0"/>
-                <w:sz w:val="22"/>
-                <w:szCs w:val="22"/>
-                <w:u w:val="none"/>
-                <w:lang w:val="en-US" w:eastAsia="zh-CN" w:bidi="ar"/>
-              </w:rPr>
-              <w:t>○</w:t>
-            </w:r>
-          </w:p>
-        </w:tc>
-        <w:tc>
-          <w:tcPr>
-            <w:tcW w:w="0" w:type="auto"/>
-            <w:tcBorders>
-              <w:top w:val="single" w:color="000000" w:sz="4" w:space="0"/>
-              <w:left w:val="single" w:color="000000" w:sz="4" w:space="0"/>
-              <w:bottom w:val="single" w:color="000000" w:sz="4" w:space="0"/>
-              <w:right w:val="single" w:color="000000" w:sz="8" w:space="0"/>
-            </w:tcBorders>
-            <w:shd w:val="clear" w:color="auto" w:fill="auto"/>
-            <w:noWrap/>
-            <w:tcMar>
-              <w:top w:w="15" w:type="dxa"/>
-              <w:left w:w="15" w:type="dxa"/>
-              <w:right w:w="15" w:type="dxa"/>
-            </w:tcMar>
-            <w:vAlign w:val="bottom"/>
-          </w:tcPr>
-          <w:p>
-            <w:pPr>
-              <w:keepNext w:val="0"/>
-              <w:keepLines w:val="0"/>
-              <w:widowControl/>
-              <w:suppressLineNumbers w:val="0"/>
-              <w:jc w:val="center"/>
-              <w:textAlignment w:val="bottom"/>
-              <w:rPr>
-                <w:rFonts w:hint="eastAsia" w:ascii="微软雅黑" w:hAnsi="微软雅黑" w:eastAsia="微软雅黑" w:cs="微软雅黑"/>
-                <w:i w:val="0"/>
-                <w:color w:val="000000"/>
-                <w:sz w:val="22"/>
-                <w:szCs w:val="22"/>
-                <w:u w:val="none"/>
-              </w:rPr>
-            </w:pPr>
-            <w:r>
-              <w:rPr>
-                <w:rFonts w:hint="eastAsia" w:ascii="微软雅黑" w:hAnsi="微软雅黑" w:eastAsia="微软雅黑" w:cs="微软雅黑"/>
-                <w:i w:val="0"/>
-                <w:color w:val="000000"/>
-                <w:kern w:val="0"/>
-                <w:sz w:val="22"/>
-                <w:szCs w:val="22"/>
-                <w:u w:val="none"/>
-                <w:lang w:val="en-US" w:eastAsia="zh-CN" w:bidi="ar"/>
-              </w:rPr>
-              <w:t>○</w:t>
-            </w:r>
-          </w:p>
-        </w:tc>
-      </w:tr>
-      <w:tr>
-        <w:tblPrEx>
-          <w:shd w:val="clear" w:color="auto" w:fill="auto"/>
-          <w:tblCellMar>
-            <w:top w:w="0" w:type="dxa"/>
-            <w:left w:w="0" w:type="dxa"/>
-            <w:bottom w:w="0" w:type="dxa"/>
-            <w:right w:w="0" w:type="dxa"/>
-          </w:tblCellMar>
-        </w:tblPrEx>
-        <w:trPr>
-          <w:trHeight w:val="330" w:hRule="atLeast"/>
-        </w:trPr>
-        <w:tc>
-          <w:tcPr>
-            <w:tcW w:w="0" w:type="auto"/>
-            <w:tcBorders>
-              <w:top w:val="single" w:color="000000" w:sz="4" w:space="0"/>
-              <w:left w:val="single" w:color="000000" w:sz="8" w:space="0"/>
-              <w:bottom w:val="single" w:color="000000" w:sz="4" w:space="0"/>
-              <w:right w:val="single" w:color="000000" w:sz="4" w:space="0"/>
-            </w:tcBorders>
-            <w:shd w:val="clear" w:color="auto" w:fill="auto"/>
-            <w:noWrap/>
-            <w:tcMar>
-              <w:top w:w="15" w:type="dxa"/>
-              <w:left w:w="15" w:type="dxa"/>
-              <w:right w:w="15" w:type="dxa"/>
-            </w:tcMar>
-            <w:vAlign w:val="bottom"/>
-          </w:tcPr>
-          <w:p>
-            <w:pPr>
-              <w:keepNext w:val="0"/>
-              <w:keepLines w:val="0"/>
-              <w:widowControl/>
-              <w:suppressLineNumbers w:val="0"/>
-              <w:jc w:val="left"/>
-              <w:textAlignment w:val="bottom"/>
-              <w:rPr>
-                <w:rFonts w:hint="eastAsia" w:ascii="微软雅黑" w:hAnsi="微软雅黑" w:eastAsia="微软雅黑" w:cs="微软雅黑"/>
-                <w:i w:val="0"/>
-                <w:color w:val="000000"/>
-                <w:sz w:val="22"/>
-                <w:szCs w:val="22"/>
-                <w:u w:val="none"/>
-              </w:rPr>
-            </w:pPr>
-            <w:r>
-              <w:rPr>
-                <w:rFonts w:hint="eastAsia" w:ascii="微软雅黑" w:hAnsi="微软雅黑" w:eastAsia="微软雅黑" w:cs="微软雅黑"/>
-                <w:i w:val="0"/>
-                <w:color w:val="000000"/>
-                <w:kern w:val="0"/>
-                <w:sz w:val="22"/>
-                <w:szCs w:val="22"/>
-                <w:u w:val="none"/>
-                <w:lang w:val="en-US" w:eastAsia="zh-CN" w:bidi="ar"/>
-              </w:rPr>
-              <w:t>子类中</w:t>
-            </w:r>
-          </w:p>
-        </w:tc>
-        <w:tc>
-          <w:tcPr>
-            <w:tcW w:w="0" w:type="auto"/>
-            <w:tcBorders>
-              <w:top w:val="single" w:color="000000" w:sz="4" w:space="0"/>
-              <w:left w:val="single" w:color="000000" w:sz="4" w:space="0"/>
-              <w:bottom w:val="single" w:color="000000" w:sz="4" w:space="0"/>
-              <w:right w:val="single" w:color="000000" w:sz="4" w:space="0"/>
-            </w:tcBorders>
-            <w:shd w:val="clear" w:color="auto" w:fill="auto"/>
-            <w:noWrap/>
-            <w:tcMar>
-              <w:top w:w="15" w:type="dxa"/>
-              <w:left w:w="15" w:type="dxa"/>
-              <w:right w:w="15" w:type="dxa"/>
-            </w:tcMar>
-            <w:vAlign w:val="bottom"/>
-          </w:tcPr>
-          <w:p>
-            <w:pPr>
-              <w:jc w:val="center"/>
-              <w:rPr>
-                <w:rFonts w:hint="eastAsia" w:ascii="微软雅黑" w:hAnsi="微软雅黑" w:eastAsia="微软雅黑" w:cs="微软雅黑"/>
-                <w:i w:val="0"/>
-                <w:color w:val="000000"/>
-                <w:sz w:val="22"/>
-                <w:szCs w:val="22"/>
-                <w:u w:val="none"/>
-              </w:rPr>
-            </w:pPr>
-          </w:p>
-        </w:tc>
-        <w:tc>
-          <w:tcPr>
-            <w:tcW w:w="0" w:type="auto"/>
-            <w:tcBorders>
-              <w:top w:val="single" w:color="000000" w:sz="4" w:space="0"/>
-              <w:left w:val="single" w:color="000000" w:sz="4" w:space="0"/>
-              <w:bottom w:val="single" w:color="000000" w:sz="4" w:space="0"/>
-              <w:right w:val="single" w:color="000000" w:sz="4" w:space="0"/>
-            </w:tcBorders>
-            <w:shd w:val="clear" w:color="auto" w:fill="auto"/>
-            <w:noWrap/>
-            <w:tcMar>
-              <w:top w:w="15" w:type="dxa"/>
-              <w:left w:w="15" w:type="dxa"/>
-              <w:right w:w="15" w:type="dxa"/>
-            </w:tcMar>
-            <w:vAlign w:val="bottom"/>
-          </w:tcPr>
-          <w:p>
-            <w:pPr>
-              <w:jc w:val="center"/>
-              <w:rPr>
-                <w:rFonts w:hint="eastAsia" w:ascii="微软雅黑" w:hAnsi="微软雅黑" w:eastAsia="微软雅黑" w:cs="微软雅黑"/>
-                <w:i w:val="0"/>
-                <w:color w:val="000000"/>
-                <w:sz w:val="22"/>
-                <w:szCs w:val="22"/>
-                <w:u w:val="none"/>
-              </w:rPr>
-            </w:pPr>
-          </w:p>
-        </w:tc>
-        <w:tc>
-          <w:tcPr>
-            <w:tcW w:w="0" w:type="auto"/>
-            <w:tcBorders>
-              <w:top w:val="single" w:color="000000" w:sz="4" w:space="0"/>
-              <w:left w:val="single" w:color="000000" w:sz="4" w:space="0"/>
-              <w:bottom w:val="single" w:color="000000" w:sz="4" w:space="0"/>
-              <w:right w:val="single" w:color="000000" w:sz="4" w:space="0"/>
-            </w:tcBorders>
-            <w:shd w:val="clear" w:color="auto" w:fill="auto"/>
-            <w:noWrap/>
-            <w:tcMar>
-              <w:top w:w="15" w:type="dxa"/>
-              <w:left w:w="15" w:type="dxa"/>
-              <w:right w:w="15" w:type="dxa"/>
-            </w:tcMar>
-            <w:vAlign w:val="bottom"/>
-          </w:tcPr>
-          <w:p>
-            <w:pPr>
-              <w:keepNext w:val="0"/>
-              <w:keepLines w:val="0"/>
-              <w:widowControl/>
-              <w:suppressLineNumbers w:val="0"/>
-              <w:jc w:val="center"/>
-              <w:textAlignment w:val="bottom"/>
-              <w:rPr>
-                <w:rFonts w:hint="eastAsia" w:ascii="微软雅黑" w:hAnsi="微软雅黑" w:eastAsia="微软雅黑" w:cs="微软雅黑"/>
-                <w:i w:val="0"/>
-                <w:color w:val="000000"/>
-                <w:sz w:val="22"/>
-                <w:szCs w:val="22"/>
-                <w:u w:val="none"/>
-              </w:rPr>
-            </w:pPr>
-            <w:r>
-              <w:rPr>
-                <w:rFonts w:hint="eastAsia" w:ascii="微软雅黑" w:hAnsi="微软雅黑" w:eastAsia="微软雅黑" w:cs="微软雅黑"/>
-                <w:i w:val="0"/>
-                <w:color w:val="000000"/>
-                <w:kern w:val="0"/>
-                <w:sz w:val="22"/>
-                <w:szCs w:val="22"/>
-                <w:u w:val="none"/>
-                <w:lang w:val="en-US" w:eastAsia="zh-CN" w:bidi="ar"/>
-              </w:rPr>
-              <w:t>○</w:t>
-            </w:r>
-          </w:p>
-        </w:tc>
-        <w:tc>
-          <w:tcPr>
-            <w:tcW w:w="0" w:type="auto"/>
-            <w:tcBorders>
-              <w:top w:val="single" w:color="000000" w:sz="4" w:space="0"/>
-              <w:left w:val="single" w:color="000000" w:sz="4" w:space="0"/>
-              <w:bottom w:val="single" w:color="000000" w:sz="4" w:space="0"/>
-              <w:right w:val="single" w:color="000000" w:sz="8" w:space="0"/>
-            </w:tcBorders>
-            <w:shd w:val="clear" w:color="auto" w:fill="auto"/>
-            <w:noWrap/>
-            <w:tcMar>
-              <w:top w:w="15" w:type="dxa"/>
-              <w:left w:w="15" w:type="dxa"/>
-              <w:right w:w="15" w:type="dxa"/>
-            </w:tcMar>
-            <w:vAlign w:val="bottom"/>
-          </w:tcPr>
-          <w:p>
-            <w:pPr>
-              <w:keepNext w:val="0"/>
-              <w:keepLines w:val="0"/>
-              <w:widowControl/>
-              <w:suppressLineNumbers w:val="0"/>
-              <w:jc w:val="center"/>
-              <w:textAlignment w:val="bottom"/>
-              <w:rPr>
-                <w:rFonts w:hint="eastAsia" w:ascii="微软雅黑" w:hAnsi="微软雅黑" w:eastAsia="微软雅黑" w:cs="微软雅黑"/>
-                <w:i w:val="0"/>
-                <w:color w:val="000000"/>
-                <w:sz w:val="22"/>
-                <w:szCs w:val="22"/>
-                <w:u w:val="none"/>
-              </w:rPr>
-            </w:pPr>
-            <w:r>
-              <w:rPr>
-                <w:rFonts w:hint="eastAsia" w:ascii="微软雅黑" w:hAnsi="微软雅黑" w:eastAsia="微软雅黑" w:cs="微软雅黑"/>
-                <w:i w:val="0"/>
-                <w:color w:val="000000"/>
-                <w:kern w:val="0"/>
-                <w:sz w:val="22"/>
-                <w:szCs w:val="22"/>
-                <w:u w:val="none"/>
-                <w:lang w:val="en-US" w:eastAsia="zh-CN" w:bidi="ar"/>
-              </w:rPr>
-              <w:t>○</w:t>
-            </w:r>
-          </w:p>
-        </w:tc>
-      </w:tr>
-      <w:tr>
-        <w:tblPrEx>
-          <w:shd w:val="clear" w:color="auto" w:fill="auto"/>
           <w:tblCellMar>
             <w:top w:w="0" w:type="dxa"/>
             <w:left w:w="0" w:type="dxa"/>
@@ -2852,6 +2850,494 @@
           <w:lang w:val="en-US" w:eastAsia="zh-CN"/>
         </w:rPr>
         <w:t>方法重载： 相同方法名，不同参数列表，列如</w:t>
+      </w:r>
+    </w:p>
+    <w:tbl>
+      <w:tblPr>
+        <w:tblStyle w:val="8"/>
+        <w:tblW w:w="0" w:type="auto"/>
+        <w:tblInd w:w="0" w:type="dxa"/>
+        <w:tblBorders>
+          <w:top w:val="single" w:color="auto" w:sz="4" w:space="0"/>
+          <w:left w:val="single" w:color="auto" w:sz="4" w:space="0"/>
+          <w:bottom w:val="single" w:color="auto" w:sz="4" w:space="0"/>
+          <w:right w:val="single" w:color="auto" w:sz="4" w:space="0"/>
+          <w:insideH w:val="single" w:color="auto" w:sz="4" w:space="0"/>
+          <w:insideV w:val="single" w:color="auto" w:sz="4" w:space="0"/>
+        </w:tblBorders>
+        <w:tblLayout w:type="autofit"/>
+        <w:tblCellMar>
+          <w:top w:w="0" w:type="dxa"/>
+          <w:left w:w="108" w:type="dxa"/>
+          <w:bottom w:w="0" w:type="dxa"/>
+          <w:right w:w="108" w:type="dxa"/>
+        </w:tblCellMar>
+      </w:tblPr>
+      <w:tblGrid>
+        <w:gridCol w:w="8522"/>
+      </w:tblGrid>
+      <w:tr>
+        <w:tblPrEx>
+          <w:tblBorders>
+            <w:top w:val="single" w:color="auto" w:sz="4" w:space="0"/>
+            <w:left w:val="single" w:color="auto" w:sz="4" w:space="0"/>
+            <w:bottom w:val="single" w:color="auto" w:sz="4" w:space="0"/>
+            <w:right w:val="single" w:color="auto" w:sz="4" w:space="0"/>
+            <w:insideH w:val="single" w:color="auto" w:sz="4" w:space="0"/>
+            <w:insideV w:val="single" w:color="auto" w:sz="4" w:space="0"/>
+          </w:tblBorders>
+        </w:tblPrEx>
+        <w:tc>
+          <w:tcPr>
+            <w:tcW w:w="8522" w:type="dxa"/>
+          </w:tcPr>
+          <w:p>
+            <w:pPr>
+              <w:rPr>
+                <w:rFonts w:hint="default"/>
+                <w:vertAlign w:val="baseline"/>
+                <w:lang w:val="en-US" w:eastAsia="zh-CN"/>
+              </w:rPr>
+            </w:pPr>
+            <w:r>
+              <w:rPr>
+                <w:rFonts w:hint="default"/>
+                <w:vertAlign w:val="baseline"/>
+                <w:lang w:val="en-US" w:eastAsia="zh-CN"/>
+              </w:rPr>
+              <w:tab/>
+            </w:r>
+            <w:r>
+              <w:rPr>
+                <w:rFonts w:hint="default"/>
+                <w:vertAlign w:val="baseline"/>
+                <w:lang w:val="en-US" w:eastAsia="zh-CN"/>
+              </w:rPr>
+              <w:t>public void print() {</w:t>
+            </w:r>
+          </w:p>
+          <w:p>
+            <w:pPr>
+              <w:rPr>
+                <w:rFonts w:hint="default"/>
+                <w:vertAlign w:val="baseline"/>
+                <w:lang w:val="en-US" w:eastAsia="zh-CN"/>
+              </w:rPr>
+            </w:pPr>
+            <w:r>
+              <w:rPr>
+                <w:rFonts w:hint="default"/>
+                <w:vertAlign w:val="baseline"/>
+                <w:lang w:val="en-US" w:eastAsia="zh-CN"/>
+              </w:rPr>
+              <w:tab/>
+            </w:r>
+            <w:r>
+              <w:rPr>
+                <w:rFonts w:hint="default"/>
+                <w:vertAlign w:val="baseline"/>
+                <w:lang w:val="en-US" w:eastAsia="zh-CN"/>
+              </w:rPr>
+              <w:tab/>
+            </w:r>
+            <w:r>
+              <w:rPr>
+                <w:rFonts w:hint="default"/>
+                <w:vertAlign w:val="baseline"/>
+                <w:lang w:val="en-US" w:eastAsia="zh-CN"/>
+              </w:rPr>
+              <w:t>System.out.println("I'm a sub-class");</w:t>
+            </w:r>
+          </w:p>
+          <w:p>
+            <w:pPr>
+              <w:rPr>
+                <w:rFonts w:hint="default"/>
+                <w:vertAlign w:val="baseline"/>
+                <w:lang w:val="en-US" w:eastAsia="zh-CN"/>
+              </w:rPr>
+            </w:pPr>
+            <w:r>
+              <w:rPr>
+                <w:rFonts w:hint="default"/>
+                <w:vertAlign w:val="baseline"/>
+                <w:lang w:val="en-US" w:eastAsia="zh-CN"/>
+              </w:rPr>
+              <w:tab/>
+            </w:r>
+            <w:r>
+              <w:rPr>
+                <w:rFonts w:hint="default"/>
+                <w:vertAlign w:val="baseline"/>
+                <w:lang w:val="en-US" w:eastAsia="zh-CN"/>
+              </w:rPr>
+              <w:tab/>
+            </w:r>
+          </w:p>
+          <w:p>
+            <w:pPr>
+              <w:rPr>
+                <w:rFonts w:hint="default"/>
+                <w:vertAlign w:val="baseline"/>
+                <w:lang w:val="en-US" w:eastAsia="zh-CN"/>
+              </w:rPr>
+            </w:pPr>
+            <w:r>
+              <w:rPr>
+                <w:rFonts w:hint="default"/>
+                <w:vertAlign w:val="baseline"/>
+                <w:lang w:val="en-US" w:eastAsia="zh-CN"/>
+              </w:rPr>
+              <w:tab/>
+            </w:r>
+            <w:r>
+              <w:rPr>
+                <w:rFonts w:hint="default"/>
+                <w:vertAlign w:val="baseline"/>
+                <w:lang w:val="en-US" w:eastAsia="zh-CN"/>
+              </w:rPr>
+              <w:t>}</w:t>
+            </w:r>
+          </w:p>
+          <w:p>
+            <w:pPr>
+              <w:rPr>
+                <w:rFonts w:hint="default"/>
+                <w:vertAlign w:val="baseline"/>
+                <w:lang w:val="en-US" w:eastAsia="zh-CN"/>
+              </w:rPr>
+            </w:pPr>
+            <w:r>
+              <w:rPr>
+                <w:rFonts w:hint="default"/>
+                <w:vertAlign w:val="baseline"/>
+                <w:lang w:val="en-US" w:eastAsia="zh-CN"/>
+              </w:rPr>
+              <w:tab/>
+            </w:r>
+          </w:p>
+          <w:p>
+            <w:pPr>
+              <w:rPr>
+                <w:rFonts w:hint="default"/>
+                <w:vertAlign w:val="baseline"/>
+                <w:lang w:val="en-US" w:eastAsia="zh-CN"/>
+              </w:rPr>
+            </w:pPr>
+            <w:r>
+              <w:rPr>
+                <w:rFonts w:hint="default"/>
+                <w:vertAlign w:val="baseline"/>
+                <w:lang w:val="en-US" w:eastAsia="zh-CN"/>
+              </w:rPr>
+              <w:tab/>
+            </w:r>
+            <w:r>
+              <w:rPr>
+                <w:rFonts w:hint="default"/>
+                <w:vertAlign w:val="baseline"/>
+                <w:lang w:val="en-US" w:eastAsia="zh-CN"/>
+              </w:rPr>
+              <w:t>public void print(String abc) {</w:t>
+            </w:r>
+          </w:p>
+          <w:p>
+            <w:pPr>
+              <w:rPr>
+                <w:rFonts w:hint="default"/>
+                <w:vertAlign w:val="baseline"/>
+                <w:lang w:val="en-US" w:eastAsia="zh-CN"/>
+              </w:rPr>
+            </w:pPr>
+            <w:r>
+              <w:rPr>
+                <w:rFonts w:hint="default"/>
+                <w:vertAlign w:val="baseline"/>
+                <w:lang w:val="en-US" w:eastAsia="zh-CN"/>
+              </w:rPr>
+              <w:tab/>
+            </w:r>
+            <w:r>
+              <w:rPr>
+                <w:rFonts w:hint="default"/>
+                <w:vertAlign w:val="baseline"/>
+                <w:lang w:val="en-US" w:eastAsia="zh-CN"/>
+              </w:rPr>
+              <w:tab/>
+            </w:r>
+            <w:r>
+              <w:rPr>
+                <w:rFonts w:hint="default"/>
+                <w:vertAlign w:val="baseline"/>
+                <w:lang w:val="en-US" w:eastAsia="zh-CN"/>
+              </w:rPr>
+              <w:t>System.out.println(abc);</w:t>
+            </w:r>
+          </w:p>
+          <w:p>
+            <w:pPr>
+              <w:rPr>
+                <w:rFonts w:hint="default"/>
+                <w:vertAlign w:val="baseline"/>
+                <w:lang w:val="en-US" w:eastAsia="zh-CN"/>
+              </w:rPr>
+            </w:pPr>
+            <w:r>
+              <w:rPr>
+                <w:rFonts w:hint="default"/>
+                <w:vertAlign w:val="baseline"/>
+                <w:lang w:val="en-US" w:eastAsia="zh-CN"/>
+              </w:rPr>
+              <w:tab/>
+            </w:r>
+            <w:r>
+              <w:rPr>
+                <w:rFonts w:hint="default"/>
+                <w:vertAlign w:val="baseline"/>
+                <w:lang w:val="en-US" w:eastAsia="zh-CN"/>
+              </w:rPr>
+              <w:t>}</w:t>
+            </w:r>
+          </w:p>
+          <w:p>
+            <w:pPr>
+              <w:rPr>
+                <w:rFonts w:hint="default"/>
+                <w:vertAlign w:val="baseline"/>
+                <w:lang w:val="en-US" w:eastAsia="zh-CN"/>
+              </w:rPr>
+            </w:pPr>
+            <w:r>
+              <w:rPr>
+                <w:rFonts w:hint="default"/>
+                <w:vertAlign w:val="baseline"/>
+                <w:lang w:val="en-US" w:eastAsia="zh-CN"/>
+              </w:rPr>
+              <w:tab/>
+            </w:r>
+          </w:p>
+          <w:p>
+            <w:pPr>
+              <w:rPr>
+                <w:rFonts w:hint="default"/>
+                <w:vertAlign w:val="baseline"/>
+                <w:lang w:val="en-US" w:eastAsia="zh-CN"/>
+              </w:rPr>
+            </w:pPr>
+            <w:r>
+              <w:rPr>
+                <w:rFonts w:hint="default"/>
+                <w:vertAlign w:val="baseline"/>
+                <w:lang w:val="en-US" w:eastAsia="zh-CN"/>
+              </w:rPr>
+              <w:tab/>
+            </w:r>
+            <w:r>
+              <w:rPr>
+                <w:rFonts w:hint="default"/>
+                <w:vertAlign w:val="baseline"/>
+                <w:lang w:val="en-US" w:eastAsia="zh-CN"/>
+              </w:rPr>
+              <w:t>public void print(int abc) {</w:t>
+            </w:r>
+          </w:p>
+          <w:p>
+            <w:pPr>
+              <w:rPr>
+                <w:rFonts w:hint="default"/>
+                <w:vertAlign w:val="baseline"/>
+                <w:lang w:val="en-US" w:eastAsia="zh-CN"/>
+              </w:rPr>
+            </w:pPr>
+            <w:r>
+              <w:rPr>
+                <w:rFonts w:hint="default"/>
+                <w:vertAlign w:val="baseline"/>
+                <w:lang w:val="en-US" w:eastAsia="zh-CN"/>
+              </w:rPr>
+              <w:tab/>
+            </w:r>
+            <w:r>
+              <w:rPr>
+                <w:rFonts w:hint="default"/>
+                <w:vertAlign w:val="baseline"/>
+                <w:lang w:val="en-US" w:eastAsia="zh-CN"/>
+              </w:rPr>
+              <w:tab/>
+            </w:r>
+            <w:r>
+              <w:rPr>
+                <w:rFonts w:hint="default"/>
+                <w:vertAlign w:val="baseline"/>
+                <w:lang w:val="en-US" w:eastAsia="zh-CN"/>
+              </w:rPr>
+              <w:t>System.out.println(abc);</w:t>
+            </w:r>
+          </w:p>
+          <w:p>
+            <w:pPr>
+              <w:rPr>
+                <w:rFonts w:hint="default"/>
+                <w:vertAlign w:val="baseline"/>
+                <w:lang w:val="en-US" w:eastAsia="zh-CN"/>
+              </w:rPr>
+            </w:pPr>
+            <w:r>
+              <w:rPr>
+                <w:rFonts w:hint="default"/>
+                <w:vertAlign w:val="baseline"/>
+                <w:lang w:val="en-US" w:eastAsia="zh-CN"/>
+              </w:rPr>
+              <w:tab/>
+            </w:r>
+            <w:r>
+              <w:rPr>
+                <w:rFonts w:hint="default"/>
+                <w:vertAlign w:val="baseline"/>
+                <w:lang w:val="en-US" w:eastAsia="zh-CN"/>
+              </w:rPr>
+              <w:t>}</w:t>
+            </w:r>
+          </w:p>
+          <w:p>
+            <w:pPr>
+              <w:rPr>
+                <w:rFonts w:hint="default"/>
+                <w:vertAlign w:val="baseline"/>
+                <w:lang w:val="en-US" w:eastAsia="zh-CN"/>
+              </w:rPr>
+            </w:pPr>
+            <w:r>
+              <w:rPr>
+                <w:rFonts w:hint="default"/>
+                <w:vertAlign w:val="baseline"/>
+                <w:lang w:val="en-US" w:eastAsia="zh-CN"/>
+              </w:rPr>
+              <w:tab/>
+            </w:r>
+          </w:p>
+          <w:p>
+            <w:pPr>
+              <w:rPr>
+                <w:rFonts w:hint="default"/>
+                <w:vertAlign w:val="baseline"/>
+                <w:lang w:val="en-US" w:eastAsia="zh-CN"/>
+              </w:rPr>
+            </w:pPr>
+            <w:r>
+              <w:rPr>
+                <w:rFonts w:hint="default"/>
+                <w:vertAlign w:val="baseline"/>
+                <w:lang w:val="en-US" w:eastAsia="zh-CN"/>
+              </w:rPr>
+              <w:tab/>
+            </w:r>
+            <w:r>
+              <w:rPr>
+                <w:rFonts w:hint="default"/>
+                <w:vertAlign w:val="baseline"/>
+                <w:lang w:val="en-US" w:eastAsia="zh-CN"/>
+              </w:rPr>
+              <w:t>public void print(String abc, int bcd) {</w:t>
+            </w:r>
+          </w:p>
+          <w:p>
+            <w:pPr>
+              <w:rPr>
+                <w:rFonts w:hint="default"/>
+                <w:vertAlign w:val="baseline"/>
+                <w:lang w:val="en-US" w:eastAsia="zh-CN"/>
+              </w:rPr>
+            </w:pPr>
+            <w:r>
+              <w:rPr>
+                <w:rFonts w:hint="default"/>
+                <w:vertAlign w:val="baseline"/>
+                <w:lang w:val="en-US" w:eastAsia="zh-CN"/>
+              </w:rPr>
+              <w:tab/>
+            </w:r>
+            <w:r>
+              <w:rPr>
+                <w:rFonts w:hint="default"/>
+                <w:vertAlign w:val="baseline"/>
+                <w:lang w:val="en-US" w:eastAsia="zh-CN"/>
+              </w:rPr>
+              <w:tab/>
+            </w:r>
+            <w:r>
+              <w:rPr>
+                <w:rFonts w:hint="default"/>
+                <w:vertAlign w:val="baseline"/>
+                <w:lang w:val="en-US" w:eastAsia="zh-CN"/>
+              </w:rPr>
+              <w:t>System.out.println(abc + bcd);</w:t>
+            </w:r>
+          </w:p>
+          <w:p>
+            <w:pPr>
+              <w:rPr>
+                <w:rFonts w:hint="default"/>
+                <w:vertAlign w:val="baseline"/>
+                <w:lang w:val="en-US" w:eastAsia="zh-CN"/>
+              </w:rPr>
+            </w:pPr>
+            <w:r>
+              <w:rPr>
+                <w:rFonts w:hint="default"/>
+                <w:vertAlign w:val="baseline"/>
+                <w:lang w:val="en-US" w:eastAsia="zh-CN"/>
+              </w:rPr>
+              <w:tab/>
+            </w:r>
+            <w:r>
+              <w:rPr>
+                <w:rFonts w:hint="default"/>
+                <w:vertAlign w:val="baseline"/>
+                <w:lang w:val="en-US" w:eastAsia="zh-CN"/>
+              </w:rPr>
+              <w:t>}</w:t>
+            </w:r>
+          </w:p>
+        </w:tc>
+      </w:tr>
+    </w:tbl>
+    <w:p>
+      <w:pPr>
+        <w:rPr>
+          <w:rFonts w:hint="eastAsia"/>
+          <w:lang w:val="en-US" w:eastAsia="zh-CN"/>
+        </w:rPr>
+      </w:pPr>
+    </w:p>
+    <w:p>
+      <w:pPr>
+        <w:rPr>
+          <w:rFonts w:hint="eastAsia"/>
+          <w:lang w:val="en-US" w:eastAsia="zh-CN"/>
+        </w:rPr>
+      </w:pPr>
+      <w:r>
+        <w:rPr>
+          <w:rFonts w:hint="eastAsia"/>
+          <w:lang w:val="en-US" w:eastAsia="zh-CN"/>
+        </w:rPr>
+        <w:t>变量的作用域与生命周期：</w:t>
+      </w:r>
+    </w:p>
+    <w:p>
+      <w:pPr>
+        <w:rPr>
+          <w:rFonts w:hint="eastAsia"/>
+          <w:lang w:val="en-US" w:eastAsia="zh-CN"/>
+        </w:rPr>
+      </w:pPr>
+      <w:r>
+        <w:rPr>
+          <w:rFonts w:hint="eastAsia"/>
+          <w:lang w:val="en-US" w:eastAsia="zh-CN"/>
+        </w:rPr>
+        <w:t>变量的生命周期</w:t>
       </w:r>
     </w:p>
     <w:tbl>
@@ -2902,409 +3388,52 @@
           <w:p>
             <w:pPr>
               <w:rPr>
-                <w:rFonts w:hint="default"/>
-                <w:vertAlign w:val="baseline"/>
-                <w:lang w:val="en-US" w:eastAsia="zh-CN"/>
-              </w:rPr>
-            </w:pPr>
-            <w:r>
-              <w:rPr>
-                <w:rFonts w:hint="default"/>
-                <w:vertAlign w:val="baseline"/>
-                <w:lang w:val="en-US" w:eastAsia="zh-CN"/>
-              </w:rPr>
-              <w:tab/>
-            </w:r>
-            <w:r>
-              <w:rPr>
-                <w:rFonts w:hint="default"/>
-                <w:vertAlign w:val="baseline"/>
-                <w:lang w:val="en-US" w:eastAsia="zh-CN"/>
-              </w:rPr>
-              <w:t>public void print() {</w:t>
-            </w:r>
-          </w:p>
-          <w:p>
-            <w:pPr>
-              <w:rPr>
-                <w:rFonts w:hint="default"/>
-                <w:vertAlign w:val="baseline"/>
-                <w:lang w:val="en-US" w:eastAsia="zh-CN"/>
-              </w:rPr>
-            </w:pPr>
-            <w:r>
-              <w:rPr>
-                <w:rFonts w:hint="default"/>
-                <w:vertAlign w:val="baseline"/>
-                <w:lang w:val="en-US" w:eastAsia="zh-CN"/>
-              </w:rPr>
-              <w:tab/>
-            </w:r>
-            <w:r>
-              <w:rPr>
-                <w:rFonts w:hint="default"/>
-                <w:vertAlign w:val="baseline"/>
-                <w:lang w:val="en-US" w:eastAsia="zh-CN"/>
-              </w:rPr>
-              <w:tab/>
-            </w:r>
-            <w:r>
-              <w:rPr>
-                <w:rFonts w:hint="default"/>
-                <w:vertAlign w:val="baseline"/>
-                <w:lang w:val="en-US" w:eastAsia="zh-CN"/>
-              </w:rPr>
-              <w:t>System.out.println("I'm a sub-class");</w:t>
-            </w:r>
-          </w:p>
-          <w:p>
-            <w:pPr>
-              <w:rPr>
-                <w:rFonts w:hint="default"/>
-                <w:vertAlign w:val="baseline"/>
-                <w:lang w:val="en-US" w:eastAsia="zh-CN"/>
-              </w:rPr>
-            </w:pPr>
-            <w:r>
-              <w:rPr>
-                <w:rFonts w:hint="default"/>
-                <w:vertAlign w:val="baseline"/>
-                <w:lang w:val="en-US" w:eastAsia="zh-CN"/>
-              </w:rPr>
-              <w:tab/>
-            </w:r>
-            <w:r>
-              <w:rPr>
-                <w:rFonts w:hint="default"/>
-                <w:vertAlign w:val="baseline"/>
-                <w:lang w:val="en-US" w:eastAsia="zh-CN"/>
-              </w:rPr>
-              <w:tab/>
-            </w:r>
-          </w:p>
-          <w:p>
-            <w:pPr>
-              <w:rPr>
-                <w:rFonts w:hint="default"/>
-                <w:vertAlign w:val="baseline"/>
-                <w:lang w:val="en-US" w:eastAsia="zh-CN"/>
-              </w:rPr>
-            </w:pPr>
-            <w:r>
-              <w:rPr>
-                <w:rFonts w:hint="default"/>
-                <w:vertAlign w:val="baseline"/>
-                <w:lang w:val="en-US" w:eastAsia="zh-CN"/>
-              </w:rPr>
-              <w:tab/>
-            </w:r>
-            <w:r>
-              <w:rPr>
-                <w:rFonts w:hint="default"/>
-                <w:vertAlign w:val="baseline"/>
-                <w:lang w:val="en-US" w:eastAsia="zh-CN"/>
-              </w:rPr>
-              <w:t>}</w:t>
-            </w:r>
-          </w:p>
-          <w:p>
-            <w:pPr>
-              <w:rPr>
-                <w:rFonts w:hint="default"/>
-                <w:vertAlign w:val="baseline"/>
-                <w:lang w:val="en-US" w:eastAsia="zh-CN"/>
-              </w:rPr>
-            </w:pPr>
-            <w:r>
-              <w:rPr>
-                <w:rFonts w:hint="default"/>
-                <w:vertAlign w:val="baseline"/>
-                <w:lang w:val="en-US" w:eastAsia="zh-CN"/>
-              </w:rPr>
-              <w:tab/>
-            </w:r>
-          </w:p>
-          <w:p>
-            <w:pPr>
-              <w:rPr>
-                <w:rFonts w:hint="default"/>
-                <w:vertAlign w:val="baseline"/>
-                <w:lang w:val="en-US" w:eastAsia="zh-CN"/>
-              </w:rPr>
-            </w:pPr>
-            <w:r>
-              <w:rPr>
-                <w:rFonts w:hint="default"/>
-                <w:vertAlign w:val="baseline"/>
-                <w:lang w:val="en-US" w:eastAsia="zh-CN"/>
-              </w:rPr>
-              <w:tab/>
-            </w:r>
-            <w:r>
-              <w:rPr>
-                <w:rFonts w:hint="default"/>
-                <w:vertAlign w:val="baseline"/>
-                <w:lang w:val="en-US" w:eastAsia="zh-CN"/>
-              </w:rPr>
-              <w:t>public void print(String abc) {</w:t>
-            </w:r>
-          </w:p>
-          <w:p>
-            <w:pPr>
-              <w:rPr>
-                <w:rFonts w:hint="default"/>
-                <w:vertAlign w:val="baseline"/>
-                <w:lang w:val="en-US" w:eastAsia="zh-CN"/>
-              </w:rPr>
-            </w:pPr>
-            <w:r>
-              <w:rPr>
-                <w:rFonts w:hint="default"/>
-                <w:vertAlign w:val="baseline"/>
-                <w:lang w:val="en-US" w:eastAsia="zh-CN"/>
-              </w:rPr>
-              <w:tab/>
-            </w:r>
-            <w:r>
-              <w:rPr>
-                <w:rFonts w:hint="default"/>
-                <w:vertAlign w:val="baseline"/>
-                <w:lang w:val="en-US" w:eastAsia="zh-CN"/>
-              </w:rPr>
-              <w:tab/>
-            </w:r>
-            <w:r>
-              <w:rPr>
-                <w:rFonts w:hint="default"/>
-                <w:vertAlign w:val="baseline"/>
-                <w:lang w:val="en-US" w:eastAsia="zh-CN"/>
-              </w:rPr>
-              <w:t>System.out.println(abc);</w:t>
-            </w:r>
-          </w:p>
-          <w:p>
-            <w:pPr>
-              <w:rPr>
-                <w:rFonts w:hint="default"/>
-                <w:vertAlign w:val="baseline"/>
-                <w:lang w:val="en-US" w:eastAsia="zh-CN"/>
-              </w:rPr>
-            </w:pPr>
-            <w:r>
-              <w:rPr>
-                <w:rFonts w:hint="default"/>
-                <w:vertAlign w:val="baseline"/>
-                <w:lang w:val="en-US" w:eastAsia="zh-CN"/>
-              </w:rPr>
-              <w:tab/>
-            </w:r>
-            <w:r>
-              <w:rPr>
-                <w:rFonts w:hint="default"/>
-                <w:vertAlign w:val="baseline"/>
-                <w:lang w:val="en-US" w:eastAsia="zh-CN"/>
-              </w:rPr>
-              <w:t>}</w:t>
-            </w:r>
-          </w:p>
-          <w:p>
-            <w:pPr>
-              <w:rPr>
-                <w:rFonts w:hint="default"/>
-                <w:vertAlign w:val="baseline"/>
-                <w:lang w:val="en-US" w:eastAsia="zh-CN"/>
-              </w:rPr>
-            </w:pPr>
-            <w:r>
-              <w:rPr>
-                <w:rFonts w:hint="default"/>
-                <w:vertAlign w:val="baseline"/>
-                <w:lang w:val="en-US" w:eastAsia="zh-CN"/>
-              </w:rPr>
-              <w:tab/>
-            </w:r>
-          </w:p>
-          <w:p>
-            <w:pPr>
-              <w:rPr>
-                <w:rFonts w:hint="default"/>
-                <w:vertAlign w:val="baseline"/>
-                <w:lang w:val="en-US" w:eastAsia="zh-CN"/>
-              </w:rPr>
-            </w:pPr>
-            <w:r>
-              <w:rPr>
-                <w:rFonts w:hint="default"/>
-                <w:vertAlign w:val="baseline"/>
-                <w:lang w:val="en-US" w:eastAsia="zh-CN"/>
-              </w:rPr>
-              <w:tab/>
-            </w:r>
-            <w:r>
-              <w:rPr>
-                <w:rFonts w:hint="default"/>
-                <w:vertAlign w:val="baseline"/>
-                <w:lang w:val="en-US" w:eastAsia="zh-CN"/>
-              </w:rPr>
-              <w:t>public void print(int abc) {</w:t>
-            </w:r>
-          </w:p>
-          <w:p>
-            <w:pPr>
-              <w:rPr>
-                <w:rFonts w:hint="default"/>
-                <w:vertAlign w:val="baseline"/>
-                <w:lang w:val="en-US" w:eastAsia="zh-CN"/>
-              </w:rPr>
-            </w:pPr>
-            <w:r>
-              <w:rPr>
-                <w:rFonts w:hint="default"/>
-                <w:vertAlign w:val="baseline"/>
-                <w:lang w:val="en-US" w:eastAsia="zh-CN"/>
-              </w:rPr>
-              <w:tab/>
-            </w:r>
-            <w:r>
-              <w:rPr>
-                <w:rFonts w:hint="default"/>
-                <w:vertAlign w:val="baseline"/>
-                <w:lang w:val="en-US" w:eastAsia="zh-CN"/>
-              </w:rPr>
-              <w:tab/>
-            </w:r>
-            <w:r>
-              <w:rPr>
-                <w:rFonts w:hint="default"/>
-                <w:vertAlign w:val="baseline"/>
-                <w:lang w:val="en-US" w:eastAsia="zh-CN"/>
-              </w:rPr>
-              <w:t>System.out.println(abc);</w:t>
-            </w:r>
-          </w:p>
-          <w:p>
-            <w:pPr>
-              <w:rPr>
-                <w:rFonts w:hint="default"/>
-                <w:vertAlign w:val="baseline"/>
-                <w:lang w:val="en-US" w:eastAsia="zh-CN"/>
-              </w:rPr>
-            </w:pPr>
-            <w:r>
-              <w:rPr>
-                <w:rFonts w:hint="default"/>
-                <w:vertAlign w:val="baseline"/>
-                <w:lang w:val="en-US" w:eastAsia="zh-CN"/>
-              </w:rPr>
-              <w:tab/>
-            </w:r>
-            <w:r>
-              <w:rPr>
-                <w:rFonts w:hint="default"/>
-                <w:vertAlign w:val="baseline"/>
-                <w:lang w:val="en-US" w:eastAsia="zh-CN"/>
-              </w:rPr>
-              <w:t>}</w:t>
-            </w:r>
-          </w:p>
-          <w:p>
-            <w:pPr>
-              <w:rPr>
-                <w:rFonts w:hint="default"/>
-                <w:vertAlign w:val="baseline"/>
-                <w:lang w:val="en-US" w:eastAsia="zh-CN"/>
-              </w:rPr>
-            </w:pPr>
-            <w:r>
-              <w:rPr>
-                <w:rFonts w:hint="default"/>
-                <w:vertAlign w:val="baseline"/>
-                <w:lang w:val="en-US" w:eastAsia="zh-CN"/>
-              </w:rPr>
-              <w:tab/>
-            </w:r>
-          </w:p>
-          <w:p>
-            <w:pPr>
-              <w:rPr>
-                <w:rFonts w:hint="default"/>
-                <w:vertAlign w:val="baseline"/>
-                <w:lang w:val="en-US" w:eastAsia="zh-CN"/>
-              </w:rPr>
-            </w:pPr>
-            <w:r>
-              <w:rPr>
-                <w:rFonts w:hint="default"/>
-                <w:vertAlign w:val="baseline"/>
-                <w:lang w:val="en-US" w:eastAsia="zh-CN"/>
-              </w:rPr>
-              <w:tab/>
-            </w:r>
-            <w:r>
-              <w:rPr>
-                <w:rFonts w:hint="default"/>
-                <w:vertAlign w:val="baseline"/>
-                <w:lang w:val="en-US" w:eastAsia="zh-CN"/>
-              </w:rPr>
-              <w:t>public void print(String abc, int bcd) {</w:t>
-            </w:r>
-          </w:p>
-          <w:p>
-            <w:pPr>
-              <w:rPr>
-                <w:rFonts w:hint="default"/>
-                <w:vertAlign w:val="baseline"/>
-                <w:lang w:val="en-US" w:eastAsia="zh-CN"/>
-              </w:rPr>
-            </w:pPr>
-            <w:r>
-              <w:rPr>
-                <w:rFonts w:hint="default"/>
-                <w:vertAlign w:val="baseline"/>
-                <w:lang w:val="en-US" w:eastAsia="zh-CN"/>
-              </w:rPr>
-              <w:tab/>
-            </w:r>
-            <w:r>
-              <w:rPr>
-                <w:rFonts w:hint="default"/>
-                <w:vertAlign w:val="baseline"/>
-                <w:lang w:val="en-US" w:eastAsia="zh-CN"/>
-              </w:rPr>
-              <w:tab/>
-            </w:r>
-            <w:r>
-              <w:rPr>
-                <w:rFonts w:hint="default"/>
-                <w:vertAlign w:val="baseline"/>
-                <w:lang w:val="en-US" w:eastAsia="zh-CN"/>
-              </w:rPr>
-              <w:t>System.out.println(abc + bcd);</w:t>
-            </w:r>
-          </w:p>
-          <w:p>
-            <w:pPr>
-              <w:rPr>
-                <w:rFonts w:hint="default"/>
-                <w:vertAlign w:val="baseline"/>
-                <w:lang w:val="en-US" w:eastAsia="zh-CN"/>
-              </w:rPr>
-            </w:pPr>
-            <w:r>
-              <w:rPr>
-                <w:rFonts w:hint="default"/>
-                <w:vertAlign w:val="baseline"/>
-                <w:lang w:val="en-US" w:eastAsia="zh-CN"/>
-              </w:rPr>
-              <w:tab/>
-            </w:r>
-            <w:r>
-              <w:rPr>
-                <w:rFonts w:hint="default"/>
-                <w:vertAlign w:val="baseline"/>
-                <w:lang w:val="en-US" w:eastAsia="zh-CN"/>
-              </w:rPr>
-              <w:t>}</w:t>
+                <w:rFonts w:hint="eastAsia"/>
+                <w:vertAlign w:val="baseline"/>
+                <w:lang w:val="en-US" w:eastAsia="zh-CN"/>
+              </w:rPr>
+            </w:pPr>
+            <w:r>
+              <w:rPr>
+                <w:rFonts w:hint="eastAsia"/>
+                <w:vertAlign w:val="baseline"/>
+                <w:lang w:val="en-US" w:eastAsia="zh-CN"/>
+              </w:rPr>
+              <w:t>{</w:t>
+            </w:r>
+          </w:p>
+          <w:p>
+            <w:pPr>
+              <w:rPr>
+                <w:rFonts w:hint="default"/>
+                <w:vertAlign w:val="baseline"/>
+                <w:lang w:val="en-US" w:eastAsia="zh-CN"/>
+              </w:rPr>
+            </w:pPr>
+            <w:r>
+              <w:rPr>
+                <w:rFonts w:hint="eastAsia"/>
+                <w:vertAlign w:val="baseline"/>
+                <w:lang w:val="en-US" w:eastAsia="zh-CN"/>
+              </w:rPr>
+              <w:t xml:space="preserve">   int a = 5;//变量a的作用域仅限在花括号里</w:t>
+            </w:r>
+          </w:p>
+          <w:p>
+            <w:pPr>
+              <w:rPr>
+                <w:rFonts w:hint="default"/>
+                <w:vertAlign w:val="baseline"/>
+                <w:lang w:val="en-US" w:eastAsia="zh-CN"/>
+              </w:rPr>
+            </w:pPr>
+            <w:r>
+              <w:rPr>
+                <w:rFonts w:hint="eastAsia"/>
+                <w:vertAlign w:val="baseline"/>
+                <w:lang w:val="en-US" w:eastAsia="zh-CN"/>
+              </w:rPr>
+              <w:t>}//变量a的生命结束</w:t>
             </w:r>
           </w:p>
         </w:tc>
@@ -3313,39 +3442,24 @@
     <w:p>
       <w:pPr>
         <w:rPr>
-          <w:rFonts w:hint="eastAsia"/>
-          <w:lang w:val="en-US" w:eastAsia="zh-CN"/>
-        </w:rPr>
-      </w:pPr>
-    </w:p>
-    <w:p>
-      <w:pPr>
-        <w:rPr>
-          <w:rFonts w:hint="eastAsia"/>
-          <w:lang w:val="en-US" w:eastAsia="zh-CN"/>
-        </w:rPr>
-      </w:pPr>
-      <w:r>
-        <w:rPr>
-          <w:rFonts w:hint="eastAsia"/>
-          <w:lang w:val="en-US" w:eastAsia="zh-CN"/>
-        </w:rPr>
-        <w:t>变量的作用域与生命周期：</w:t>
-      </w:r>
-    </w:p>
-    <w:p>
-      <w:pPr>
-        <w:rPr>
-          <w:rFonts w:hint="eastAsia"/>
-          <w:lang w:val="en-US" w:eastAsia="zh-CN"/>
-        </w:rPr>
-      </w:pPr>
-      <w:r>
-        <w:rPr>
-          <w:rFonts w:hint="eastAsia"/>
-          <w:lang w:val="en-US" w:eastAsia="zh-CN"/>
-        </w:rPr>
-        <w:t>变量的生命周期</w:t>
+          <w:rFonts w:hint="default"/>
+          <w:lang w:val="en-US" w:eastAsia="zh-CN"/>
+        </w:rPr>
+      </w:pPr>
+    </w:p>
+    <w:p>
+      <w:pPr>
+        <w:rPr>
+          <w:rFonts w:hint="eastAsia"/>
+          <w:lang w:val="en-US" w:eastAsia="zh-CN"/>
+        </w:rPr>
+      </w:pPr>
+      <w:r>
+        <w:rPr>
+          <w:rFonts w:hint="eastAsia"/>
+          <w:lang w:val="en-US" w:eastAsia="zh-CN"/>
+        </w:rPr>
+        <w:t>子类构造器的执行顺序</w:t>
       </w:r>
     </w:p>
     <w:tbl>
@@ -3388,122 +3502,6 @@
             <w:bottom w:w="0" w:type="dxa"/>
             <w:right w:w="108" w:type="dxa"/>
           </w:tblCellMar>
-        </w:tblPrEx>
-        <w:tc>
-          <w:tcPr>
-            <w:tcW w:w="8522" w:type="dxa"/>
-          </w:tcPr>
-          <w:p>
-            <w:pPr>
-              <w:rPr>
-                <w:rFonts w:hint="eastAsia"/>
-                <w:vertAlign w:val="baseline"/>
-                <w:lang w:val="en-US" w:eastAsia="zh-CN"/>
-              </w:rPr>
-            </w:pPr>
-            <w:r>
-              <w:rPr>
-                <w:rFonts w:hint="eastAsia"/>
-                <w:vertAlign w:val="baseline"/>
-                <w:lang w:val="en-US" w:eastAsia="zh-CN"/>
-              </w:rPr>
-              <w:t>{</w:t>
-            </w:r>
-          </w:p>
-          <w:p>
-            <w:pPr>
-              <w:rPr>
-                <w:rFonts w:hint="default"/>
-                <w:vertAlign w:val="baseline"/>
-                <w:lang w:val="en-US" w:eastAsia="zh-CN"/>
-              </w:rPr>
-            </w:pPr>
-            <w:r>
-              <w:rPr>
-                <w:rFonts w:hint="eastAsia"/>
-                <w:vertAlign w:val="baseline"/>
-                <w:lang w:val="en-US" w:eastAsia="zh-CN"/>
-              </w:rPr>
-              <w:t xml:space="preserve">   int a = 5;//变量a的作用域仅限在花括号里</w:t>
-            </w:r>
-          </w:p>
-          <w:p>
-            <w:pPr>
-              <w:rPr>
-                <w:rFonts w:hint="default"/>
-                <w:vertAlign w:val="baseline"/>
-                <w:lang w:val="en-US" w:eastAsia="zh-CN"/>
-              </w:rPr>
-            </w:pPr>
-            <w:r>
-              <w:rPr>
-                <w:rFonts w:hint="eastAsia"/>
-                <w:vertAlign w:val="baseline"/>
-                <w:lang w:val="en-US" w:eastAsia="zh-CN"/>
-              </w:rPr>
-              <w:t>}//变量a的生命结束</w:t>
-            </w:r>
-          </w:p>
-        </w:tc>
-      </w:tr>
-    </w:tbl>
-    <w:p>
-      <w:pPr>
-        <w:rPr>
-          <w:rFonts w:hint="default"/>
-          <w:lang w:val="en-US" w:eastAsia="zh-CN"/>
-        </w:rPr>
-      </w:pPr>
-    </w:p>
-    <w:p>
-      <w:pPr>
-        <w:rPr>
-          <w:rFonts w:hint="eastAsia"/>
-          <w:lang w:val="en-US" w:eastAsia="zh-CN"/>
-        </w:rPr>
-      </w:pPr>
-      <w:r>
-        <w:rPr>
-          <w:rFonts w:hint="eastAsia"/>
-          <w:lang w:val="en-US" w:eastAsia="zh-CN"/>
-        </w:rPr>
-        <w:t>子类构造器的执行顺序</w:t>
-      </w:r>
-    </w:p>
-    <w:tbl>
-      <w:tblPr>
-        <w:tblStyle w:val="8"/>
-        <w:tblW w:w="0" w:type="auto"/>
-        <w:tblInd w:w="0" w:type="dxa"/>
-        <w:tblBorders>
-          <w:top w:val="single" w:color="auto" w:sz="4" w:space="0"/>
-          <w:left w:val="single" w:color="auto" w:sz="4" w:space="0"/>
-          <w:bottom w:val="single" w:color="auto" w:sz="4" w:space="0"/>
-          <w:right w:val="single" w:color="auto" w:sz="4" w:space="0"/>
-          <w:insideH w:val="single" w:color="auto" w:sz="4" w:space="0"/>
-          <w:insideV w:val="single" w:color="auto" w:sz="4" w:space="0"/>
-        </w:tblBorders>
-        <w:tblLayout w:type="autofit"/>
-        <w:tblCellMar>
-          <w:top w:w="0" w:type="dxa"/>
-          <w:left w:w="108" w:type="dxa"/>
-          <w:bottom w:w="0" w:type="dxa"/>
-          <w:right w:w="108" w:type="dxa"/>
-        </w:tblCellMar>
-      </w:tblPr>
-      <w:tblGrid>
-        <w:gridCol w:w="8522"/>
-      </w:tblGrid>
-      <w:tr>
-        <w:tblPrEx>
-          <w:tblBorders>
-            <w:top w:val="single" w:color="auto" w:sz="4" w:space="0"/>
-            <w:left w:val="single" w:color="auto" w:sz="4" w:space="0"/>
-            <w:bottom w:val="single" w:color="auto" w:sz="4" w:space="0"/>
-            <w:right w:val="single" w:color="auto" w:sz="4" w:space="0"/>
-            <w:insideH w:val="single" w:color="auto" w:sz="4" w:space="0"/>
-            <w:insideV w:val="single" w:color="auto" w:sz="4" w:space="0"/>
-          </w:tblBorders>
         </w:tblPrEx>
         <w:tc>
           <w:tcPr>
@@ -8079,62 +8077,115 @@
           <w:rFonts w:hint="eastAsia"/>
           <w:lang w:val="en-US" w:eastAsia="zh-CN"/>
         </w:rPr>
-        <w:t>2、最主要zhi是sleep方法没有释放锁，而wait方法释放了锁，使得其他线程可</w:t>
+        <w:t>2、最主要是</w:t>
+      </w:r>
+      <w:r>
+        <w:rPr>
+          <w:rFonts w:hint="eastAsia"/>
+          <w:highlight w:val="cyan"/>
+          <w:lang w:val="en-US" w:eastAsia="zh-CN"/>
+        </w:rPr>
+        <w:t>sleep方法没有释放锁</w:t>
+      </w:r>
+      <w:r>
+        <w:rPr>
+          <w:rFonts w:hint="eastAsia"/>
+          <w:lang w:val="en-US" w:eastAsia="zh-CN"/>
+        </w:rPr>
+        <w:t>，而</w:t>
+      </w:r>
+      <w:r>
+        <w:rPr>
+          <w:rFonts w:hint="eastAsia"/>
+          <w:highlight w:val="cyan"/>
+          <w:lang w:val="en-US" w:eastAsia="zh-CN"/>
+        </w:rPr>
+        <w:t>wait方法释放了锁</w:t>
+      </w:r>
+      <w:r>
+        <w:rPr>
+          <w:rFonts w:hint="eastAsia"/>
+          <w:lang w:val="en-US" w:eastAsia="zh-CN"/>
+        </w:rPr>
+        <w:t>，使得其他线程可以使用同步控制块或者方法。</w:t>
+      </w:r>
+    </w:p>
+    <w:p>
+      <w:pPr>
+        <w:rPr>
+          <w:rFonts w:hint="eastAsia"/>
+          <w:lang w:val="en-US" w:eastAsia="zh-CN"/>
+        </w:rPr>
+      </w:pPr>
+      <w:r>
+        <w:rPr>
+          <w:rFonts w:hint="eastAsia"/>
+          <w:lang w:val="en-US" w:eastAsia="zh-CN"/>
+        </w:rPr>
+        <w:t>3、</w:t>
+      </w:r>
+      <w:r>
+        <w:rPr>
+          <w:rFonts w:hint="eastAsia"/>
+          <w:highlight w:val="cyan"/>
+          <w:lang w:val="en-US" w:eastAsia="zh-CN"/>
+        </w:rPr>
+        <w:t>wait，notify和notifyAll只能在同步控制方法或者同步控制块里面使用</w:t>
+      </w:r>
+      <w:r>
+        <w:rPr>
+          <w:rFonts w:hint="eastAsia"/>
+          <w:lang w:val="en-US" w:eastAsia="zh-CN"/>
+        </w:rPr>
+        <w:t>，而sleep可以在任何地方使用（使用范围）</w:t>
+      </w:r>
+    </w:p>
+    <w:p>
+      <w:pPr>
+        <w:rPr>
+          <w:rFonts w:hint="eastAsia"/>
+          <w:lang w:val="en-US" w:eastAsia="zh-CN"/>
+        </w:rPr>
+      </w:pPr>
+      <w:r>
+        <w:rPr>
+          <w:rFonts w:hint="eastAsia"/>
+          <w:lang w:val="en-US" w:eastAsia="zh-CN"/>
+        </w:rPr>
+        <w:t>4、sleep必须捕获异常，而wait，notify和notifyAll不需要捕获异常</w:t>
+      </w:r>
+    </w:p>
+    <w:p>
+      <w:pPr>
+        <w:rPr>
+          <w:rFonts w:hint="eastAsia"/>
+          <w:lang w:val="en-US" w:eastAsia="zh-CN"/>
+        </w:rPr>
+      </w:pPr>
+      <w:r>
+        <w:rPr>
+          <w:rFonts w:hint="eastAsia"/>
+          <w:lang w:val="en-US" w:eastAsia="zh-CN"/>
+        </w:rPr>
+        <w:t>5、sleep是Thread类的静态方法。sleep的作用是让线程休眠制定的时间，在时间到达时恢复，也就是说sleep将在接到时间到达事件事恢复线程执行。wait是Object的方法，也就是说可以对任意一个对象调用wait方法，调用wait方法将会将调用者的线程挂起，直到其他线程调用</w:t>
+      </w:r>
+      <w:r>
+        <w:rPr>
+          <w:rFonts w:hint="eastAsia"/>
+          <w:highlight w:val="cyan"/>
+          <w:lang w:val="en-US" w:eastAsia="zh-CN"/>
+        </w:rPr>
+        <w:t>同一个对象的</w:t>
+      </w:r>
+      <w:r>
+        <w:rPr>
+          <w:rFonts w:hint="eastAsia"/>
+          <w:lang w:val="en-US" w:eastAsia="zh-CN"/>
+        </w:rPr>
+        <w:t>notify方法才会重新激活调用者</w:t>
       </w:r>
       <w:bookmarkStart w:id="0" w:name="_GoBack"/>
       <w:bookmarkEnd w:id="0"/>
-      <w:r>
-        <w:rPr>
-          <w:rFonts w:hint="eastAsia"/>
-          <w:lang w:val="en-US" w:eastAsia="zh-CN"/>
-        </w:rPr>
-        <w:t>以使用同步控制块或者方法。</w:t>
-      </w:r>
-    </w:p>
-    <w:p>
-      <w:pPr>
-        <w:rPr>
-          <w:rFonts w:hint="eastAsia"/>
-          <w:lang w:val="en-US" w:eastAsia="zh-CN"/>
-        </w:rPr>
-      </w:pPr>
-      <w:r>
-        <w:rPr>
-          <w:rFonts w:hint="eastAsia"/>
-          <w:lang w:val="en-US" w:eastAsia="zh-CN"/>
-        </w:rPr>
-        <w:t>3、wait，notify和notifyAll只能在同步控制方法或者同步控制块里面使用，而sleep可以在任何地方使用（使用范围）</w:t>
-      </w:r>
-    </w:p>
-    <w:p>
-      <w:pPr>
-        <w:rPr>
-          <w:rFonts w:hint="eastAsia"/>
-          <w:lang w:val="en-US" w:eastAsia="zh-CN"/>
-        </w:rPr>
-      </w:pPr>
-      <w:r>
-        <w:rPr>
-          <w:rFonts w:hint="eastAsia"/>
-          <w:lang w:val="en-US" w:eastAsia="zh-CN"/>
-        </w:rPr>
-        <w:t>4、sleep必须捕获异常，而wait，notify和notifyAll不需要捕获异常</w:t>
-      </w:r>
-    </w:p>
-    <w:p>
-      <w:pPr>
-        <w:rPr>
-          <w:rFonts w:hint="eastAsia"/>
-          <w:lang w:val="en-US" w:eastAsia="zh-CN"/>
-        </w:rPr>
-      </w:pPr>
-      <w:r>
-        <w:rPr>
-          <w:rFonts w:hint="eastAsia"/>
-          <w:lang w:val="en-US" w:eastAsia="zh-CN"/>
-        </w:rPr>
-        <w:t>5、sleep是Thread类的静态方法。sleep的作用是让线程休眠制定的时间，在时间到达时恢复，也就是说sleep将在接到时间到达事件事恢复线程执行。wait是Object的方法，也就是说可以对任意一个对象调用wait方法，调用wait方法将会将调用者的线程挂起，直到其他线程调用同一个对象的notify方法才会重新激活调用者</w:t>
-      </w:r>
     </w:p>
     <w:p>
       <w:pPr>

</xml_diff>